<commit_message>
modity Word.vue and run_formatter() in doc_formatter.py for upload
</commit_message>
<xml_diff>
--- a/temp/ooo&0&test.docx
+++ b/temp/ooo&0&test.docx
@@ -18,28 +18,11 @@
         </w:rPr>
         <w:t>用户喜欢什么，就创造什么。</w:t>
       </w:r>
-      <w:r>
-        <w:rPr>
-          <w:rFonts w:asciiTheme="minorEastAsia" w:hAnsiTheme="minorEastAsia" w:cs="Times New Roman" w:hint="eastAsia"/>
-          <w:sz w:val="32"/>
-          <w:szCs w:val="32"/>
-        </w:rPr>
-        <w:t xml:space="preserve"> </w:t>
-      </w:r>
-      <w:r>
-        <w:rPr>
-          <w:rFonts w:asciiTheme="minorEastAsia" w:hAnsiTheme="minorEastAsia" w:cs="Times New Roman" w:hint="eastAsia"/>
-          <w:color w:val="FF0000"/>
-          <w:sz w:val="32"/>
-          <w:szCs w:val="32"/>
-        </w:rPr>
-        <w:t>用户</w:t>
-      </w:r>
     </w:p>
     <w:p>
       <w:pPr>
         <w:rPr>
-          <w:rFonts w:asciiTheme="minorEastAsia" w:hAnsiTheme="minorEastAsia" w:cs="Times New Roman"/>
+          <w:rFonts w:asciiTheme="minorEastAsia" w:hAnsiTheme="minorEastAsia" w:cs="Times New Roman" w:hint="eastAsia"/>
           <w:sz w:val="32"/>
           <w:szCs w:val="32"/>
         </w:rPr>

</xml_diff>